<commit_message>
Added start of User's Guide
</commit_message>
<xml_diff>
--- a/Documentation/Setup SSL/SSL_Guide.docx
+++ b/Documentation/Setup SSL/SSL_Guide.docx
@@ -13,19 +13,11 @@
     </w:p>
     <w:p/>
     <w:p>
-      <w:proofErr w:type="spellStart"/>
-      <w:r>
-        <w:rPr>
-          <w:b/>
-        </w:rPr>
-        <w:t>OpenSSL</w:t>
-      </w:r>
-      <w:proofErr w:type="spellEnd"/>
-      <w:r>
-        <w:rPr>
-          <w:b/>
-        </w:rPr>
-        <w:t xml:space="preserve"> Tutorial</w:t>
+      <w:r>
+        <w:rPr>
+          <w:b/>
+        </w:rPr>
+        <w:t>OpenSSL Tutorial</w:t>
       </w:r>
       <w:r>
         <w:t>:</w:t>
@@ -50,16 +42,8 @@
         <w:rPr>
           <w:b/>
         </w:rPr>
-        <w:t xml:space="preserve">Download </w:t>
-      </w:r>
-      <w:proofErr w:type="spellStart"/>
-      <w:r>
-        <w:rPr>
-          <w:b/>
-        </w:rPr>
-        <w:t>OpenSSL</w:t>
-      </w:r>
-      <w:proofErr w:type="spellEnd"/>
+        <w:t>Download OpenSSL</w:t>
+      </w:r>
       <w:r>
         <w:t xml:space="preserve"> - </w:t>
       </w:r>
@@ -101,21 +85,7 @@
         <w:rPr>
           <w:b/>
         </w:rPr>
-        <w:t xml:space="preserve">WAMP &amp; </w:t>
-      </w:r>
-      <w:proofErr w:type="spellStart"/>
-      <w:r>
-        <w:rPr>
-          <w:b/>
-        </w:rPr>
-        <w:t>OpenSSL</w:t>
-      </w:r>
-      <w:proofErr w:type="spellEnd"/>
-      <w:r>
-        <w:rPr>
-          <w:b/>
-        </w:rPr>
-        <w:t xml:space="preserve"> Configuration:</w:t>
+        <w:t>WAMP &amp; OpenSSL Configuration:</w:t>
       </w:r>
     </w:p>
     <w:p>
@@ -260,15 +230,7 @@
           <w:rPr>
             <w:rStyle w:val="Hyperlink"/>
           </w:rPr>
-          <w:t>http://guides.jlbn.n</w:t>
-        </w:r>
-        <w:bookmarkStart w:id="0" w:name="_GoBack"/>
-        <w:bookmarkEnd w:id="0"/>
-        <w:r>
-          <w:rPr>
-            <w:rStyle w:val="Hyperlink"/>
-          </w:rPr>
-          <w:t>et/setssl/setssl1.html</w:t>
+          <w:t>http://guides.jlbn.net/setssl/setssl1.html</w:t>
         </w:r>
       </w:hyperlink>
     </w:p>
@@ -289,14 +251,12 @@
         </w:numPr>
       </w:pPr>
       <w:hyperlink r:id="rId14" w:history="1">
-        <w:proofErr w:type="spellStart"/>
         <w:r>
           <w:rPr>
             <w:rStyle w:val="Hyperlink"/>
           </w:rPr>
           <w:t>WampServer</w:t>
         </w:r>
-        <w:proofErr w:type="spellEnd"/>
       </w:hyperlink>
       <w:r>
         <w:t xml:space="preserve"> version 2.2D</w:t>
@@ -439,7 +399,6 @@
           <w:sz w:val="18"/>
         </w:rPr>
       </w:pPr>
-      <w:proofErr w:type="gramStart"/>
       <w:r>
         <w:rPr>
           <w:rFonts w:ascii="Courier New" w:hAnsi="Courier New" w:cs="Courier New"/>
@@ -453,7 +412,6 @@
         </w:rPr>
         <w:t>cd</w:t>
       </w:r>
-      <w:proofErr w:type="gramEnd"/>
       <w:r>
         <w:rPr>
           <w:rFonts w:ascii="Courier New" w:hAnsi="Courier New" w:cs="Courier New"/>
@@ -517,73 +475,15 @@
           <w:sz w:val="18"/>
         </w:rPr>
       </w:pPr>
-      <w:proofErr w:type="spellStart"/>
-      <w:proofErr w:type="gramStart"/>
-      <w:r>
-        <w:rPr>
-          <w:rFonts w:ascii="Courier New" w:hAnsi="Courier New" w:cs="Courier New"/>
-          <w:b/>
-          <w:i/>
-          <w:color w:val="00CC00"/>
-          <w:sz w:val="18"/>
-        </w:rPr>
-        <w:t>openssl</w:t>
-      </w:r>
-      <w:proofErr w:type="spellEnd"/>
-      <w:proofErr w:type="gramEnd"/>
-      <w:r>
-        <w:rPr>
-          <w:rFonts w:ascii="Courier New" w:hAnsi="Courier New" w:cs="Courier New"/>
-          <w:b/>
-          <w:i/>
-          <w:color w:val="00CC00"/>
-          <w:sz w:val="18"/>
-        </w:rPr>
-        <w:t xml:space="preserve"> </w:t>
-      </w:r>
-      <w:proofErr w:type="spellStart"/>
-      <w:r>
-        <w:rPr>
-          <w:rFonts w:ascii="Courier New" w:hAnsi="Courier New" w:cs="Courier New"/>
-          <w:b/>
-          <w:i/>
-          <w:color w:val="00CC00"/>
-          <w:sz w:val="18"/>
-        </w:rPr>
-        <w:t>genrsa</w:t>
-      </w:r>
-      <w:proofErr w:type="spellEnd"/>
-      <w:r>
-        <w:rPr>
-          <w:rFonts w:ascii="Courier New" w:hAnsi="Courier New" w:cs="Courier New"/>
-          <w:b/>
-          <w:i/>
-          <w:color w:val="00CC00"/>
-          <w:sz w:val="18"/>
-        </w:rPr>
-        <w:t xml:space="preserve"> -aes256 -out </w:t>
-      </w:r>
-      <w:proofErr w:type="spellStart"/>
-      <w:r>
-        <w:rPr>
-          <w:rFonts w:ascii="Courier New" w:hAnsi="Courier New" w:cs="Courier New"/>
-          <w:b/>
-          <w:i/>
-          <w:color w:val="00CC00"/>
-          <w:sz w:val="18"/>
-        </w:rPr>
-        <w:t>pass.key</w:t>
-      </w:r>
-      <w:proofErr w:type="spellEnd"/>
-      <w:r>
-        <w:rPr>
-          <w:rFonts w:ascii="Courier New" w:hAnsi="Courier New" w:cs="Courier New"/>
-          <w:b/>
-          <w:i/>
-          <w:color w:val="00CC00"/>
-          <w:sz w:val="18"/>
-        </w:rPr>
-        <w:t xml:space="preserve"> 2048</w:t>
+      <w:r>
+        <w:rPr>
+          <w:rFonts w:ascii="Courier New" w:hAnsi="Courier New" w:cs="Courier New"/>
+          <w:b/>
+          <w:i/>
+          <w:color w:val="00CC00"/>
+          <w:sz w:val="18"/>
+        </w:rPr>
+        <w:t>openssl genrsa -aes256 -out pass.key 2048</w:t>
       </w:r>
     </w:p>
     <w:p>
@@ -636,8 +536,6 @@
           <w:szCs w:val="20"/>
         </w:rPr>
       </w:pPr>
-      <w:proofErr w:type="spellStart"/>
-      <w:proofErr w:type="gramStart"/>
       <w:r>
         <w:rPr>
           <w:rFonts w:ascii="Courier New" w:hAnsi="Courier New" w:cs="Courier New"/>
@@ -646,76 +544,8 @@
           <w:sz w:val="18"/>
           <w:szCs w:val="20"/>
         </w:rPr>
-        <w:t>openssl</w:t>
-      </w:r>
-      <w:proofErr w:type="spellEnd"/>
-      <w:proofErr w:type="gramEnd"/>
-      <w:r>
-        <w:rPr>
-          <w:rFonts w:ascii="Courier New" w:hAnsi="Courier New" w:cs="Courier New"/>
-          <w:b/>
-          <w:color w:val="00CC00"/>
-          <w:sz w:val="18"/>
-          <w:szCs w:val="20"/>
-        </w:rPr>
-        <w:t xml:space="preserve"> </w:t>
-      </w:r>
-      <w:proofErr w:type="spellStart"/>
-      <w:r>
-        <w:rPr>
-          <w:rFonts w:ascii="Courier New" w:hAnsi="Courier New" w:cs="Courier New"/>
-          <w:b/>
-          <w:color w:val="00CC00"/>
-          <w:sz w:val="18"/>
-          <w:szCs w:val="20"/>
-        </w:rPr>
-        <w:t>rsa</w:t>
-      </w:r>
-      <w:proofErr w:type="spellEnd"/>
-      <w:r>
-        <w:rPr>
-          <w:rFonts w:ascii="Courier New" w:hAnsi="Courier New" w:cs="Courier New"/>
-          <w:b/>
-          <w:color w:val="00CC00"/>
-          <w:sz w:val="18"/>
-          <w:szCs w:val="20"/>
-        </w:rPr>
-        <w:t xml:space="preserve"> -in </w:t>
-      </w:r>
-      <w:proofErr w:type="spellStart"/>
-      <w:r>
-        <w:rPr>
-          <w:rFonts w:ascii="Courier New" w:hAnsi="Courier New" w:cs="Courier New"/>
-          <w:b/>
-          <w:color w:val="00CC00"/>
-          <w:sz w:val="18"/>
-          <w:szCs w:val="20"/>
-        </w:rPr>
-        <w:t>pass.key</w:t>
-      </w:r>
-      <w:proofErr w:type="spellEnd"/>
-      <w:r>
-        <w:rPr>
-          <w:rFonts w:ascii="Courier New" w:hAnsi="Courier New" w:cs="Courier New"/>
-          <w:b/>
-          <w:color w:val="00CC00"/>
-          <w:sz w:val="18"/>
-          <w:szCs w:val="20"/>
-        </w:rPr>
-        <w:t xml:space="preserve"> -out </w:t>
-      </w:r>
-      <w:proofErr w:type="spellStart"/>
-      <w:r>
-        <w:rPr>
-          <w:rFonts w:ascii="Courier New" w:hAnsi="Courier New" w:cs="Courier New"/>
-          <w:b/>
-          <w:color w:val="00CC00"/>
-          <w:sz w:val="18"/>
-          <w:szCs w:val="20"/>
-        </w:rPr>
-        <w:t>server.key</w:t>
-      </w:r>
-      <w:proofErr w:type="spellEnd"/>
+        <w:t>openssl rsa -in pass.key -out server.key</w:t>
+      </w:r>
     </w:p>
     <w:p>
       <w:pPr>
@@ -752,93 +582,15 @@
           <w:sz w:val="18"/>
         </w:rPr>
       </w:pPr>
-      <w:proofErr w:type="spellStart"/>
-      <w:r>
-        <w:rPr>
-          <w:rFonts w:ascii="Courier New" w:hAnsi="Courier New" w:cs="Courier New"/>
-          <w:b/>
-          <w:i/>
-          <w:color w:val="00CC00"/>
-          <w:sz w:val="18"/>
-        </w:rPr>
-        <w:t>openssl</w:t>
-      </w:r>
-      <w:proofErr w:type="spellEnd"/>
-      <w:r>
-        <w:rPr>
-          <w:rFonts w:ascii="Courier New" w:hAnsi="Courier New" w:cs="Courier New"/>
-          <w:b/>
-          <w:i/>
-          <w:color w:val="00CC00"/>
-          <w:sz w:val="18"/>
-        </w:rPr>
-        <w:t xml:space="preserve"> </w:t>
-      </w:r>
-      <w:proofErr w:type="spellStart"/>
-      <w:r>
-        <w:rPr>
-          <w:rFonts w:ascii="Courier New" w:hAnsi="Courier New" w:cs="Courier New"/>
-          <w:b/>
-          <w:i/>
-          <w:color w:val="00CC00"/>
-          <w:sz w:val="18"/>
-        </w:rPr>
-        <w:t>req</w:t>
-      </w:r>
-      <w:proofErr w:type="spellEnd"/>
-      <w:r>
-        <w:rPr>
-          <w:rFonts w:ascii="Courier New" w:hAnsi="Courier New" w:cs="Courier New"/>
-          <w:b/>
-          <w:i/>
-          <w:color w:val="00CC00"/>
-          <w:sz w:val="18"/>
-        </w:rPr>
-        <w:t xml:space="preserve"> -new -x509 -nodes -sha1 -key </w:t>
-      </w:r>
-      <w:proofErr w:type="spellStart"/>
-      <w:r>
-        <w:rPr>
-          <w:rFonts w:ascii="Courier New" w:hAnsi="Courier New" w:cs="Courier New"/>
-          <w:b/>
-          <w:i/>
-          <w:color w:val="00CC00"/>
-          <w:sz w:val="18"/>
-        </w:rPr>
-        <w:t>server.key</w:t>
-      </w:r>
-      <w:proofErr w:type="spellEnd"/>
-      <w:r>
-        <w:rPr>
-          <w:rFonts w:ascii="Courier New" w:hAnsi="Courier New" w:cs="Courier New"/>
-          <w:b/>
-          <w:i/>
-          <w:color w:val="00CC00"/>
-          <w:sz w:val="18"/>
-        </w:rPr>
-        <w:t xml:space="preserve"> -out server.crt -days 365 -</w:t>
-      </w:r>
-      <w:proofErr w:type="spellStart"/>
-      <w:r>
-        <w:rPr>
-          <w:rFonts w:ascii="Courier New" w:hAnsi="Courier New" w:cs="Courier New"/>
-          <w:b/>
-          <w:i/>
-          <w:color w:val="00CC00"/>
-          <w:sz w:val="18"/>
-        </w:rPr>
-        <w:t>config</w:t>
-      </w:r>
-      <w:proofErr w:type="spellEnd"/>
-      <w:r>
-        <w:rPr>
-          <w:rFonts w:ascii="Courier New" w:hAnsi="Courier New" w:cs="Courier New"/>
-          <w:b/>
-          <w:i/>
-          <w:color w:val="00CC00"/>
-          <w:sz w:val="18"/>
-        </w:rPr>
-        <w:t xml:space="preserve"> C:\wamp\bin\apache\apache2.2.</w:t>
+      <w:r>
+        <w:rPr>
+          <w:rFonts w:ascii="Courier New" w:hAnsi="Courier New" w:cs="Courier New"/>
+          <w:b/>
+          <w:i/>
+          <w:color w:val="00CC00"/>
+          <w:sz w:val="18"/>
+        </w:rPr>
+        <w:t>openssl req -new -x509 -nodes -sha1 -key server.key -out server.crt -days 365 -config C:\wamp\bin\apache\apache2.2.</w:t>
       </w:r>
       <w:r>
         <w:rPr>
@@ -885,98 +637,52 @@
         <w:t xml:space="preserve">Create a new folder called </w:t>
       </w:r>
       <w:r>
-        <w:t>“</w:t>
-      </w:r>
-      <w:proofErr w:type="spellStart"/>
-      <w:r>
-        <w:t>ssl</w:t>
-      </w:r>
-      <w:proofErr w:type="spellEnd"/>
-      <w:r>
-        <w:t>” in the Apache configuration folder</w:t>
-      </w:r>
-    </w:p>
-    <w:p>
-      <w:pPr>
-        <w:pStyle w:val="ListParagraph"/>
-        <w:rPr>
-          <w:rFonts w:ascii="Courier New" w:hAnsi="Courier New" w:cs="Courier New"/>
-          <w:b/>
-          <w:i/>
-          <w:color w:val="00CC00"/>
-          <w:sz w:val="18"/>
-        </w:rPr>
-      </w:pPr>
-      <w:proofErr w:type="gramStart"/>
-      <w:r>
-        <w:rPr>
-          <w:rFonts w:ascii="Courier New" w:hAnsi="Courier New" w:cs="Courier New"/>
-          <w:b/>
-          <w:i/>
-          <w:color w:val="00CC00"/>
-          <w:sz w:val="18"/>
-        </w:rPr>
-        <w:t>cd</w:t>
-      </w:r>
-      <w:proofErr w:type="gramEnd"/>
-      <w:r>
-        <w:rPr>
-          <w:rFonts w:ascii="Courier New" w:hAnsi="Courier New" w:cs="Courier New"/>
-          <w:b/>
-          <w:i/>
-          <w:color w:val="00CC00"/>
-          <w:sz w:val="18"/>
-        </w:rPr>
-        <w:t xml:space="preserve"> C:\wamp\bin\apache\apache2.2.21\conf</w:t>
-      </w:r>
-    </w:p>
-    <w:p>
-      <w:pPr>
-        <w:pStyle w:val="ListParagraph"/>
-        <w:rPr>
-          <w:rFonts w:ascii="Courier New" w:hAnsi="Courier New" w:cs="Courier New"/>
-          <w:b/>
-          <w:i/>
-          <w:color w:val="00CC00"/>
-          <w:sz w:val="18"/>
-        </w:rPr>
-      </w:pPr>
-      <w:proofErr w:type="spellStart"/>
-      <w:proofErr w:type="gramStart"/>
-      <w:r>
-        <w:rPr>
-          <w:rFonts w:ascii="Courier New" w:hAnsi="Courier New" w:cs="Courier New"/>
-          <w:b/>
-          <w:i/>
-          <w:color w:val="00CC00"/>
-          <w:sz w:val="18"/>
-        </w:rPr>
-        <w:t>mkdir</w:t>
-      </w:r>
-      <w:proofErr w:type="spellEnd"/>
-      <w:proofErr w:type="gramEnd"/>
-      <w:r>
-        <w:rPr>
-          <w:rFonts w:ascii="Courier New" w:hAnsi="Courier New" w:cs="Courier New"/>
-          <w:b/>
-          <w:i/>
-          <w:color w:val="00CC00"/>
-          <w:sz w:val="18"/>
-        </w:rPr>
-        <w:t xml:space="preserve"> </w:t>
-      </w:r>
-      <w:proofErr w:type="spellStart"/>
-      <w:r>
-        <w:rPr>
-          <w:rFonts w:ascii="Courier New" w:hAnsi="Courier New" w:cs="Courier New"/>
-          <w:b/>
-          <w:i/>
-          <w:color w:val="00CC00"/>
-          <w:sz w:val="18"/>
-        </w:rPr>
-        <w:t>ssl</w:t>
-      </w:r>
-      <w:proofErr w:type="spellEnd"/>
+        <w:t>“ssl” in the Apache configuration folder</w:t>
+      </w:r>
+    </w:p>
+    <w:p>
+      <w:pPr>
+        <w:pStyle w:val="ListParagraph"/>
+        <w:rPr>
+          <w:rFonts w:ascii="Courier New" w:hAnsi="Courier New" w:cs="Courier New"/>
+          <w:b/>
+          <w:i/>
+          <w:color w:val="00CC00"/>
+          <w:sz w:val="18"/>
+        </w:rPr>
+      </w:pPr>
+      <w:r>
+        <w:rPr>
+          <w:rFonts w:ascii="Courier New" w:hAnsi="Courier New" w:cs="Courier New"/>
+          <w:b/>
+          <w:i/>
+          <w:color w:val="00CC00"/>
+          <w:sz w:val="18"/>
+        </w:rPr>
+        <w:t>cd C:\wamp\bin\apache\apache2.2.21\conf</w:t>
+      </w:r>
+    </w:p>
+    <w:p>
+      <w:pPr>
+        <w:pStyle w:val="ListParagraph"/>
+        <w:rPr>
+          <w:rFonts w:ascii="Courier New" w:hAnsi="Courier New" w:cs="Courier New"/>
+          <w:b/>
+          <w:i/>
+          <w:color w:val="00CC00"/>
+          <w:sz w:val="18"/>
+        </w:rPr>
+      </w:pPr>
+      <w:r>
+        <w:rPr>
+          <w:rFonts w:ascii="Courier New" w:hAnsi="Courier New" w:cs="Courier New"/>
+          <w:b/>
+          <w:i/>
+          <w:color w:val="00CC00"/>
+          <w:sz w:val="18"/>
+        </w:rPr>
+        <w:t>mkdir ssl</w:t>
+      </w:r>
     </w:p>
     <w:p>
       <w:pPr>
@@ -989,7 +695,6 @@
       <w:r>
         <w:t xml:space="preserve">Copy the key: </w:t>
       </w:r>
-      <w:proofErr w:type="spellStart"/>
       <w:r>
         <w:rPr>
           <w:rFonts w:ascii="Courier New" w:hAnsi="Courier New" w:cs="Courier New"/>
@@ -997,7 +702,6 @@
         </w:rPr>
         <w:t>server.key</w:t>
       </w:r>
-      <w:proofErr w:type="spellEnd"/>
       <w:r>
         <w:t xml:space="preserve"> and certificate: </w:t>
       </w:r>
@@ -1023,61 +727,37 @@
           <w:sz w:val="18"/>
         </w:rPr>
       </w:pPr>
-      <w:proofErr w:type="gramStart"/>
-      <w:r>
-        <w:rPr>
-          <w:rFonts w:ascii="Courier New" w:hAnsi="Courier New" w:cs="Courier New"/>
-          <w:b/>
-          <w:i/>
-          <w:color w:val="00CC00"/>
-          <w:sz w:val="18"/>
-        </w:rPr>
-        <w:t>cd</w:t>
-      </w:r>
-      <w:proofErr w:type="gramEnd"/>
-      <w:r>
-        <w:rPr>
-          <w:rFonts w:ascii="Courier New" w:hAnsi="Courier New" w:cs="Courier New"/>
-          <w:b/>
-          <w:i/>
-          <w:color w:val="00CC00"/>
-          <w:sz w:val="18"/>
-        </w:rPr>
-        <w:t xml:space="preserve"> C:\wamp\bin\apache\apache2.2.21\bin</w:t>
-      </w:r>
-    </w:p>
-    <w:p>
-      <w:pPr>
-        <w:pStyle w:val="ListParagraph"/>
-        <w:rPr>
-          <w:rFonts w:ascii="Courier New" w:hAnsi="Courier New" w:cs="Courier New"/>
-          <w:b/>
-          <w:i/>
-          <w:color w:val="00CC00"/>
-          <w:sz w:val="18"/>
-        </w:rPr>
-      </w:pPr>
-      <w:proofErr w:type="gramStart"/>
-      <w:r>
-        <w:rPr>
-          <w:rFonts w:ascii="Courier New" w:hAnsi="Courier New" w:cs="Courier New"/>
-          <w:b/>
-          <w:i/>
-          <w:color w:val="00CC00"/>
-          <w:sz w:val="18"/>
-        </w:rPr>
-        <w:t>copy</w:t>
-      </w:r>
-      <w:proofErr w:type="gramEnd"/>
-      <w:r>
-        <w:rPr>
-          <w:rFonts w:ascii="Courier New" w:hAnsi="Courier New" w:cs="Courier New"/>
-          <w:b/>
-          <w:i/>
-          <w:color w:val="00CC00"/>
-          <w:sz w:val="18"/>
-        </w:rPr>
-        <w:t xml:space="preserve"> server.crt</w:t>
+      <w:r>
+        <w:rPr>
+          <w:rFonts w:ascii="Courier New" w:hAnsi="Courier New" w:cs="Courier New"/>
+          <w:b/>
+          <w:i/>
+          <w:color w:val="00CC00"/>
+          <w:sz w:val="18"/>
+        </w:rPr>
+        <w:t>cd C:\wamp\bin\apache\apache2.2.21\bin</w:t>
+      </w:r>
+    </w:p>
+    <w:p>
+      <w:pPr>
+        <w:pStyle w:val="ListParagraph"/>
+        <w:rPr>
+          <w:rFonts w:ascii="Courier New" w:hAnsi="Courier New" w:cs="Courier New"/>
+          <w:b/>
+          <w:i/>
+          <w:color w:val="00CC00"/>
+          <w:sz w:val="18"/>
+        </w:rPr>
+      </w:pPr>
+      <w:r>
+        <w:rPr>
+          <w:rFonts w:ascii="Courier New" w:hAnsi="Courier New" w:cs="Courier New"/>
+          <w:b/>
+          <w:i/>
+          <w:color w:val="00CC00"/>
+          <w:sz w:val="18"/>
+        </w:rPr>
+        <w:t>copy server.crt</w:t>
       </w:r>
       <w:r>
         <w:rPr>
@@ -1101,40 +781,16 @@
           <w:sz w:val="18"/>
         </w:rPr>
       </w:pPr>
-      <w:proofErr w:type="gramStart"/>
-      <w:r>
-        <w:rPr>
-          <w:rFonts w:ascii="Courier New" w:hAnsi="Courier New" w:cs="Courier New"/>
-          <w:b/>
-          <w:i/>
-          <w:color w:val="00CC00"/>
-          <w:sz w:val="18"/>
-        </w:rPr>
-        <w:t>copy</w:t>
-      </w:r>
-      <w:proofErr w:type="gramEnd"/>
-      <w:r>
-        <w:rPr>
-          <w:rFonts w:ascii="Courier New" w:hAnsi="Courier New" w:cs="Courier New"/>
-          <w:b/>
-          <w:i/>
-          <w:color w:val="00CC00"/>
-          <w:sz w:val="18"/>
-        </w:rPr>
-        <w:t xml:space="preserve"> </w:t>
-      </w:r>
-      <w:proofErr w:type="spellStart"/>
-      <w:r>
-        <w:rPr>
-          <w:rFonts w:ascii="Courier New" w:hAnsi="Courier New" w:cs="Courier New"/>
-          <w:b/>
-          <w:i/>
-          <w:color w:val="00CC00"/>
-          <w:sz w:val="18"/>
-        </w:rPr>
-        <w:t>server.key</w:t>
-      </w:r>
-      <w:proofErr w:type="spellEnd"/>
+      <w:r>
+        <w:rPr>
+          <w:rFonts w:ascii="Courier New" w:hAnsi="Courier New" w:cs="Courier New"/>
+          <w:b/>
+          <w:i/>
+          <w:color w:val="00CC00"/>
+          <w:sz w:val="18"/>
+        </w:rPr>
+        <w:t>copy server.key</w:t>
+      </w:r>
       <w:r>
         <w:rPr>
           <w:rFonts w:ascii="Courier New" w:hAnsi="Courier New" w:cs="Courier New"/>
@@ -1155,15 +811,7 @@
         </w:numPr>
       </w:pPr>
       <w:r>
-        <w:t xml:space="preserve">Create a new folder called “logs” in the new </w:t>
-      </w:r>
-      <w:proofErr w:type="spellStart"/>
-      <w:r>
-        <w:t>ssl</w:t>
-      </w:r>
-      <w:proofErr w:type="spellEnd"/>
-      <w:r>
-        <w:t xml:space="preserve"> folder</w:t>
+        <w:t>Create a new folder called “logs” in the new ssl folder</w:t>
       </w:r>
     </w:p>
     <w:p>
@@ -1173,27 +821,15 @@
           <w:sz w:val="20"/>
         </w:rPr>
       </w:pPr>
-      <w:proofErr w:type="gramStart"/>
-      <w:r>
-        <w:rPr>
-          <w:rFonts w:ascii="Courier New" w:hAnsi="Courier New" w:cs="Courier New"/>
-          <w:b/>
-          <w:i/>
-          <w:color w:val="00CC00"/>
-          <w:sz w:val="18"/>
-        </w:rPr>
-        <w:t>cd</w:t>
-      </w:r>
-      <w:proofErr w:type="gramEnd"/>
-      <w:r>
-        <w:rPr>
-          <w:rFonts w:ascii="Courier New" w:hAnsi="Courier New" w:cs="Courier New"/>
-          <w:b/>
-          <w:i/>
-          <w:color w:val="00CC00"/>
-          <w:sz w:val="18"/>
-        </w:rPr>
-        <w:t xml:space="preserve"> C:\wamp\bin\apache\apache2.2.21\conf\ssl</w:t>
+      <w:r>
+        <w:rPr>
+          <w:rFonts w:ascii="Courier New" w:hAnsi="Courier New" w:cs="Courier New"/>
+          <w:b/>
+          <w:i/>
+          <w:color w:val="00CC00"/>
+          <w:sz w:val="18"/>
+        </w:rPr>
+        <w:t>cd C:\wamp\bin\apache\apache2.2.21\conf\ssl</w:t>
       </w:r>
     </w:p>
     <w:p>
@@ -1203,29 +839,15 @@
           <w:sz w:val="20"/>
         </w:rPr>
       </w:pPr>
-      <w:proofErr w:type="spellStart"/>
-      <w:proofErr w:type="gramStart"/>
-      <w:r>
-        <w:rPr>
-          <w:rFonts w:ascii="Courier New" w:hAnsi="Courier New" w:cs="Courier New"/>
-          <w:b/>
-          <w:i/>
-          <w:color w:val="00CC00"/>
-          <w:sz w:val="18"/>
-        </w:rPr>
-        <w:t>mkdir</w:t>
-      </w:r>
-      <w:proofErr w:type="spellEnd"/>
-      <w:proofErr w:type="gramEnd"/>
-      <w:r>
-        <w:rPr>
-          <w:rFonts w:ascii="Courier New" w:hAnsi="Courier New" w:cs="Courier New"/>
-          <w:b/>
-          <w:i/>
-          <w:color w:val="00CC00"/>
-          <w:sz w:val="18"/>
-        </w:rPr>
-        <w:t xml:space="preserve"> logs</w:t>
+      <w:r>
+        <w:rPr>
+          <w:rFonts w:ascii="Courier New" w:hAnsi="Courier New" w:cs="Courier New"/>
+          <w:b/>
+          <w:i/>
+          <w:color w:val="00CC00"/>
+          <w:sz w:val="18"/>
+        </w:rPr>
+        <w:t>mkdir logs</w:t>
       </w:r>
     </w:p>
     <w:p>
@@ -1242,7 +864,6 @@
       <w:r>
         <w:t xml:space="preserve"> and open </w:t>
       </w:r>
-      <w:proofErr w:type="spellStart"/>
       <w:r>
         <w:rPr>
           <w:rFonts w:ascii="Courier New" w:hAnsi="Courier New" w:cs="Courier New"/>
@@ -1250,7 +871,6 @@
         </w:rPr>
         <w:t>httpd-ssl.conf</w:t>
       </w:r>
-      <w:proofErr w:type="spellEnd"/>
     </w:p>
     <w:p>
       <w:pPr>
@@ -1259,7 +879,6 @@
           <w:sz w:val="20"/>
         </w:rPr>
       </w:pPr>
-      <w:proofErr w:type="gramStart"/>
       <w:r>
         <w:rPr>
           <w:rFonts w:ascii="Courier New" w:hAnsi="Courier New" w:cs="Courier New"/>
@@ -1278,18 +897,7 @@
           <w:color w:val="00CC00"/>
           <w:sz w:val="18"/>
         </w:rPr>
-        <w:t>d</w:t>
-      </w:r>
-      <w:proofErr w:type="gramEnd"/>
-      <w:r>
-        <w:rPr>
-          <w:rFonts w:ascii="Courier New" w:hAnsi="Courier New" w:cs="Courier New"/>
-          <w:b/>
-          <w:i/>
-          <w:color w:val="00CC00"/>
-          <w:sz w:val="18"/>
-        </w:rPr>
-        <w:t xml:space="preserve"> C:\wamp\bin\apache\apache2.2.21\conf\extra</w:t>
+        <w:t>d C:\wamp\bin\apache\apache2.2.21\conf\extra</w:t>
       </w:r>
     </w:p>
     <w:p>
@@ -1312,49 +920,15 @@
           <w:sz w:val="20"/>
         </w:rPr>
       </w:pPr>
-      <w:proofErr w:type="spellStart"/>
-      <w:r>
-        <w:rPr>
-          <w:rFonts w:ascii="Courier New" w:hAnsi="Courier New" w:cs="Courier New"/>
-          <w:b/>
-          <w:i/>
-          <w:color w:val="00B0F0"/>
-          <w:sz w:val="18"/>
-        </w:rPr>
-        <w:t>SSLSessionCache</w:t>
-      </w:r>
-      <w:proofErr w:type="spellEnd"/>
-      <w:r>
-        <w:rPr>
-          <w:rFonts w:ascii="Courier New" w:hAnsi="Courier New" w:cs="Courier New"/>
-          <w:b/>
-          <w:i/>
-          <w:color w:val="00B0F0"/>
-          <w:sz w:val="18"/>
-        </w:rPr>
-        <w:t xml:space="preserve"> "shmcb:C:/wamp/bin/apache/Apache2.2.21/conf/ssl/logs/ssl_</w:t>
-      </w:r>
-      <w:proofErr w:type="gramStart"/>
-      <w:r>
-        <w:rPr>
-          <w:rFonts w:ascii="Courier New" w:hAnsi="Courier New" w:cs="Courier New"/>
-          <w:b/>
-          <w:i/>
-          <w:color w:val="00B0F0"/>
-          <w:sz w:val="18"/>
-        </w:rPr>
-        <w:t>scache(</w:t>
-      </w:r>
-      <w:proofErr w:type="gramEnd"/>
-      <w:r>
-        <w:rPr>
-          <w:rFonts w:ascii="Courier New" w:hAnsi="Courier New" w:cs="Courier New"/>
-          <w:b/>
-          <w:i/>
-          <w:color w:val="00B0F0"/>
-          <w:sz w:val="18"/>
-        </w:rPr>
-        <w:t>512000)"</w:t>
+      <w:r>
+        <w:rPr>
+          <w:rFonts w:ascii="Courier New" w:hAnsi="Courier New" w:cs="Courier New"/>
+          <w:b/>
+          <w:i/>
+          <w:color w:val="00B0F0"/>
+          <w:sz w:val="18"/>
+        </w:rPr>
+        <w:t>SSLSessionCache "shmcb:C:/wamp/bin/apache/Apache2.2.21/conf/ssl/logs/ssl_scache(512000)"</w:t>
       </w:r>
     </w:p>
     <w:p>
@@ -1376,27 +950,15 @@
           <w:color w:val="00B0F0"/>
         </w:rPr>
       </w:pPr>
-      <w:proofErr w:type="spellStart"/>
-      <w:r>
-        <w:rPr>
-          <w:rFonts w:ascii="Courier New" w:hAnsi="Courier New" w:cs="Courier New"/>
-          <w:b/>
-          <w:i/>
-          <w:color w:val="00B0F0"/>
-          <w:sz w:val="18"/>
-        </w:rPr>
-        <w:t>SSLCertificateFile</w:t>
-      </w:r>
-      <w:proofErr w:type="spellEnd"/>
-      <w:r>
-        <w:rPr>
-          <w:rFonts w:ascii="Courier New" w:hAnsi="Courier New" w:cs="Courier New"/>
-          <w:b/>
-          <w:i/>
-          <w:color w:val="00B0F0"/>
-          <w:sz w:val="18"/>
-        </w:rPr>
-        <w:t xml:space="preserve"> "C:/wamp/bin/apache/Apache2.2.21/conf/ssl/server.crt"</w:t>
+      <w:r>
+        <w:rPr>
+          <w:rFonts w:ascii="Courier New" w:hAnsi="Courier New" w:cs="Courier New"/>
+          <w:b/>
+          <w:i/>
+          <w:color w:val="00B0F0"/>
+          <w:sz w:val="18"/>
+        </w:rPr>
+        <w:t>SSLCertificateFile "C:/wamp/bin/apache/Apache2.2.21/conf/ssl/server.crt"</w:t>
       </w:r>
     </w:p>
     <w:p>
@@ -1418,27 +980,15 @@
           <w:color w:val="00B0F0"/>
         </w:rPr>
       </w:pPr>
-      <w:proofErr w:type="spellStart"/>
-      <w:r>
-        <w:rPr>
-          <w:rFonts w:ascii="Courier New" w:hAnsi="Courier New" w:cs="Courier New"/>
-          <w:b/>
-          <w:i/>
-          <w:color w:val="00B0F0"/>
-          <w:sz w:val="18"/>
-        </w:rPr>
-        <w:t>SSLCertificateKeyFile</w:t>
-      </w:r>
-      <w:proofErr w:type="spellEnd"/>
-      <w:r>
-        <w:rPr>
-          <w:rFonts w:ascii="Courier New" w:hAnsi="Courier New" w:cs="Courier New"/>
-          <w:b/>
-          <w:i/>
-          <w:color w:val="00B0F0"/>
-          <w:sz w:val="18"/>
-        </w:rPr>
-        <w:t xml:space="preserve"> "C:/wamp/bin/apache/Apache2.2.21/conf/ssl/server.key"</w:t>
+      <w:r>
+        <w:rPr>
+          <w:rFonts w:ascii="Courier New" w:hAnsi="Courier New" w:cs="Courier New"/>
+          <w:b/>
+          <w:i/>
+          <w:color w:val="00B0F0"/>
+          <w:sz w:val="18"/>
+        </w:rPr>
+        <w:t>SSLCertificateKeyFile "C:/wamp/bin/apache/Apache2.2.21/conf/ssl/server.key"</w:t>
       </w:r>
     </w:p>
     <w:p>
@@ -1460,27 +1010,15 @@
           <w:color w:val="00B0F0"/>
         </w:rPr>
       </w:pPr>
-      <w:proofErr w:type="spellStart"/>
-      <w:r>
-        <w:rPr>
-          <w:rFonts w:ascii="Courier New" w:hAnsi="Courier New" w:cs="Courier New"/>
-          <w:b/>
-          <w:i/>
-          <w:color w:val="00B0F0"/>
-          <w:sz w:val="18"/>
-        </w:rPr>
-        <w:t>SSLMutex</w:t>
-      </w:r>
-      <w:proofErr w:type="spellEnd"/>
-      <w:r>
-        <w:rPr>
-          <w:rFonts w:ascii="Courier New" w:hAnsi="Courier New" w:cs="Courier New"/>
-          <w:b/>
-          <w:i/>
-          <w:color w:val="00B0F0"/>
-          <w:sz w:val="18"/>
-        </w:rPr>
-        <w:t xml:space="preserve"> default</w:t>
+      <w:r>
+        <w:rPr>
+          <w:rFonts w:ascii="Courier New" w:hAnsi="Courier New" w:cs="Courier New"/>
+          <w:b/>
+          <w:i/>
+          <w:color w:val="00B0F0"/>
+          <w:sz w:val="18"/>
+        </w:rPr>
+        <w:t>SSLMutex default</w:t>
       </w:r>
     </w:p>
     <w:p>
@@ -1506,63 +1044,28 @@
           <w:sz w:val="18"/>
         </w:rPr>
       </w:pPr>
-      <w:proofErr w:type="spellStart"/>
-      <w:r>
-        <w:rPr>
-          <w:rFonts w:ascii="Courier New" w:hAnsi="Courier New" w:cs="Courier New"/>
-          <w:b/>
-          <w:i/>
-          <w:color w:val="00B0F0"/>
-          <w:sz w:val="18"/>
-        </w:rPr>
-        <w:t>DocumentRoot</w:t>
-      </w:r>
-      <w:proofErr w:type="spellEnd"/>
-      <w:r>
-        <w:rPr>
-          <w:rFonts w:ascii="Courier New" w:hAnsi="Courier New" w:cs="Courier New"/>
-          <w:b/>
-          <w:i/>
-          <w:color w:val="00B0F0"/>
-          <w:sz w:val="18"/>
-        </w:rPr>
-        <w:t xml:space="preserve"> "C</w:t>
-      </w:r>
-      <w:proofErr w:type="gramStart"/>
-      <w:r>
-        <w:rPr>
-          <w:rFonts w:ascii="Courier New" w:hAnsi="Courier New" w:cs="Courier New"/>
-          <w:b/>
-          <w:i/>
-          <w:color w:val="00B0F0"/>
-          <w:sz w:val="18"/>
-        </w:rPr>
-        <w:t>:/</w:t>
-      </w:r>
-      <w:proofErr w:type="gramEnd"/>
-      <w:r>
-        <w:rPr>
-          <w:rFonts w:ascii="Courier New" w:hAnsi="Courier New" w:cs="Courier New"/>
-          <w:b/>
-          <w:i/>
-          <w:color w:val="00B0F0"/>
-          <w:sz w:val="18"/>
-        </w:rPr>
-        <w:t>wamp/www”</w:t>
-      </w:r>
-    </w:p>
-    <w:p>
-      <w:pPr>
-        <w:pStyle w:val="ListParagraph"/>
-        <w:rPr>
-          <w:rFonts w:ascii="Courier New" w:hAnsi="Courier New" w:cs="Courier New"/>
-          <w:b/>
-          <w:i/>
-          <w:color w:val="00B0F0"/>
-          <w:sz w:val="18"/>
-        </w:rPr>
-      </w:pPr>
-      <w:proofErr w:type="spellStart"/>
+      <w:r>
+        <w:rPr>
+          <w:rFonts w:ascii="Courier New" w:hAnsi="Courier New" w:cs="Courier New"/>
+          <w:b/>
+          <w:i/>
+          <w:color w:val="00B0F0"/>
+          <w:sz w:val="18"/>
+        </w:rPr>
+        <w:t>DocumentRoot "C:/wamp/www”</w:t>
+      </w:r>
+    </w:p>
+    <w:p>
+      <w:pPr>
+        <w:pStyle w:val="ListParagraph"/>
+        <w:rPr>
+          <w:rFonts w:ascii="Courier New" w:hAnsi="Courier New" w:cs="Courier New"/>
+          <w:b/>
+          <w:i/>
+          <w:color w:val="00B0F0"/>
+          <w:sz w:val="18"/>
+        </w:rPr>
+      </w:pPr>
       <w:r>
         <w:rPr>
           <w:rFonts w:ascii="Courier New" w:hAnsi="Courier New" w:cs="Courier New"/>
@@ -1572,140 +1075,69 @@
           <w:sz w:val="18"/>
         </w:rPr>
         <w:lastRenderedPageBreak/>
-        <w:t>ServerName</w:t>
-      </w:r>
-      <w:proofErr w:type="spellEnd"/>
-      <w:r>
-        <w:rPr>
-          <w:rFonts w:ascii="Courier New" w:hAnsi="Courier New" w:cs="Courier New"/>
-          <w:b/>
-          <w:i/>
-          <w:color w:val="00B0F0"/>
-          <w:sz w:val="18"/>
-        </w:rPr>
-        <w:t xml:space="preserve"> localhost</w:t>
-      </w:r>
-      <w:proofErr w:type="gramStart"/>
-      <w:r>
-        <w:rPr>
-          <w:rFonts w:ascii="Courier New" w:hAnsi="Courier New" w:cs="Courier New"/>
-          <w:b/>
-          <w:i/>
-          <w:color w:val="00B0F0"/>
-          <w:sz w:val="18"/>
-        </w:rPr>
-        <w:t>:443</w:t>
-      </w:r>
-      <w:proofErr w:type="gramEnd"/>
-    </w:p>
-    <w:p>
-      <w:pPr>
-        <w:pStyle w:val="ListParagraph"/>
-        <w:rPr>
-          <w:rFonts w:ascii="Courier New" w:hAnsi="Courier New" w:cs="Courier New"/>
-          <w:b/>
-          <w:i/>
-          <w:color w:val="00B0F0"/>
-          <w:sz w:val="18"/>
-        </w:rPr>
-      </w:pPr>
-      <w:proofErr w:type="spellStart"/>
-      <w:r>
-        <w:rPr>
-          <w:rFonts w:ascii="Courier New" w:hAnsi="Courier New" w:cs="Courier New"/>
-          <w:b/>
-          <w:i/>
-          <w:color w:val="00B0F0"/>
-          <w:sz w:val="18"/>
-        </w:rPr>
-        <w:t>ServerAdmin</w:t>
-      </w:r>
-      <w:proofErr w:type="spellEnd"/>
-      <w:r>
-        <w:rPr>
-          <w:rFonts w:ascii="Courier New" w:hAnsi="Courier New" w:cs="Courier New"/>
-          <w:b/>
-          <w:i/>
-          <w:color w:val="00B0F0"/>
-          <w:sz w:val="18"/>
-        </w:rPr>
-        <w:t xml:space="preserve"> </w:t>
-      </w:r>
-      <w:proofErr w:type="spellStart"/>
-      <w:r>
-        <w:rPr>
-          <w:rFonts w:ascii="Courier New" w:hAnsi="Courier New" w:cs="Courier New"/>
-          <w:b/>
-          <w:i/>
-          <w:color w:val="00B0F0"/>
-          <w:sz w:val="18"/>
-        </w:rPr>
-        <w:t>admin@localhost</w:t>
-      </w:r>
-      <w:proofErr w:type="spellEnd"/>
-    </w:p>
-    <w:p>
-      <w:pPr>
-        <w:pStyle w:val="ListParagraph"/>
-        <w:rPr>
-          <w:rFonts w:ascii="Courier New" w:hAnsi="Courier New" w:cs="Courier New"/>
-          <w:b/>
-          <w:i/>
-          <w:color w:val="00B0F0"/>
-          <w:sz w:val="18"/>
-        </w:rPr>
-      </w:pPr>
-      <w:proofErr w:type="spellStart"/>
-      <w:r>
-        <w:rPr>
-          <w:rFonts w:ascii="Courier New" w:hAnsi="Courier New" w:cs="Courier New"/>
-          <w:b/>
-          <w:i/>
-          <w:color w:val="00B0F0"/>
-          <w:sz w:val="18"/>
-        </w:rPr>
-        <w:t>ErrorLog</w:t>
-      </w:r>
-      <w:proofErr w:type="spellEnd"/>
-      <w:r>
-        <w:rPr>
-          <w:rFonts w:ascii="Courier New" w:hAnsi="Courier New" w:cs="Courier New"/>
-          <w:b/>
-          <w:i/>
-          <w:color w:val="00B0F0"/>
-          <w:sz w:val="18"/>
-        </w:rPr>
-        <w:t xml:space="preserve"> "C:/wamp/bin/apache/Apache2.2.21/conf/ssl/logs/ssl_error.log"</w:t>
-      </w:r>
-    </w:p>
-    <w:p>
-      <w:pPr>
-        <w:pStyle w:val="ListParagraph"/>
-        <w:rPr>
-          <w:color w:val="00B0F0"/>
-        </w:rPr>
-      </w:pPr>
-      <w:proofErr w:type="spellStart"/>
-      <w:r>
-        <w:rPr>
-          <w:rFonts w:ascii="Courier New" w:hAnsi="Courier New" w:cs="Courier New"/>
-          <w:b/>
-          <w:i/>
-          <w:color w:val="00B0F0"/>
-          <w:sz w:val="18"/>
-        </w:rPr>
-        <w:t>TransferLog</w:t>
-      </w:r>
-      <w:proofErr w:type="spellEnd"/>
-      <w:r>
-        <w:rPr>
-          <w:rFonts w:ascii="Courier New" w:hAnsi="Courier New" w:cs="Courier New"/>
-          <w:b/>
-          <w:i/>
-          <w:color w:val="00B0F0"/>
-          <w:sz w:val="18"/>
-        </w:rPr>
-        <w:t xml:space="preserve"> "C:/wamp/bin/apache/Apache2.2.21/conf/ssl/logs/ssl_access.log"</w:t>
+        <w:t>ServerName localhost:443</w:t>
+      </w:r>
+    </w:p>
+    <w:p>
+      <w:pPr>
+        <w:pStyle w:val="ListParagraph"/>
+        <w:rPr>
+          <w:rFonts w:ascii="Courier New" w:hAnsi="Courier New" w:cs="Courier New"/>
+          <w:b/>
+          <w:i/>
+          <w:color w:val="00B0F0"/>
+          <w:sz w:val="18"/>
+        </w:rPr>
+      </w:pPr>
+      <w:r>
+        <w:rPr>
+          <w:rFonts w:ascii="Courier New" w:hAnsi="Courier New" w:cs="Courier New"/>
+          <w:b/>
+          <w:i/>
+          <w:color w:val="00B0F0"/>
+          <w:sz w:val="18"/>
+        </w:rPr>
+        <w:t>ServerAdmin admin@localhost</w:t>
+      </w:r>
+    </w:p>
+    <w:p>
+      <w:pPr>
+        <w:pStyle w:val="ListParagraph"/>
+        <w:rPr>
+          <w:rFonts w:ascii="Courier New" w:hAnsi="Courier New" w:cs="Courier New"/>
+          <w:b/>
+          <w:i/>
+          <w:color w:val="00B0F0"/>
+          <w:sz w:val="18"/>
+        </w:rPr>
+      </w:pPr>
+      <w:r>
+        <w:rPr>
+          <w:rFonts w:ascii="Courier New" w:hAnsi="Courier New" w:cs="Courier New"/>
+          <w:b/>
+          <w:i/>
+          <w:color w:val="00B0F0"/>
+          <w:sz w:val="18"/>
+        </w:rPr>
+        <w:t>ErrorLog "C:/wamp/bin/apache/Apache2.2.21/conf/ssl/logs/ssl_error.log"</w:t>
+      </w:r>
+    </w:p>
+    <w:p>
+      <w:pPr>
+        <w:pStyle w:val="ListParagraph"/>
+        <w:rPr>
+          <w:color w:val="00B0F0"/>
+        </w:rPr>
+      </w:pPr>
+      <w:r>
+        <w:rPr>
+          <w:rFonts w:ascii="Courier New" w:hAnsi="Courier New" w:cs="Courier New"/>
+          <w:b/>
+          <w:i/>
+          <w:color w:val="00B0F0"/>
+          <w:sz w:val="18"/>
+        </w:rPr>
+        <w:t>TransferLog "C:/wamp/bin/apache/Apache2.2.21/conf/ssl/logs/ssl_access.log"</w:t>
       </w:r>
     </w:p>
     <w:p>
@@ -1748,245 +1180,117 @@
           <w:color w:val="00B0F0"/>
           <w:sz w:val="18"/>
         </w:rPr>
-        <w:t>&lt;Directory "C</w:t>
-      </w:r>
-      <w:proofErr w:type="gramStart"/>
-      <w:r>
-        <w:rPr>
-          <w:rFonts w:ascii="Courier New" w:hAnsi="Courier New" w:cs="Courier New"/>
-          <w:b/>
-          <w:i/>
-          <w:color w:val="00B0F0"/>
-          <w:sz w:val="18"/>
-        </w:rPr>
-        <w:t>:/</w:t>
-      </w:r>
-      <w:proofErr w:type="gramEnd"/>
-      <w:r>
-        <w:rPr>
-          <w:rFonts w:ascii="Courier New" w:hAnsi="Courier New" w:cs="Courier New"/>
-          <w:b/>
-          <w:i/>
-          <w:color w:val="00B0F0"/>
-          <w:sz w:val="18"/>
-        </w:rPr>
-        <w:t>wamp/www"&gt;</w:t>
-      </w:r>
-    </w:p>
-    <w:p>
-      <w:pPr>
-        <w:pStyle w:val="ListParagraph"/>
-        <w:rPr>
-          <w:rFonts w:ascii="Courier New" w:hAnsi="Courier New" w:cs="Courier New"/>
-          <w:b/>
-          <w:i/>
-          <w:color w:val="00B0F0"/>
-          <w:sz w:val="18"/>
-        </w:rPr>
-      </w:pPr>
-      <w:proofErr w:type="spellStart"/>
-      <w:r>
-        <w:rPr>
-          <w:rFonts w:ascii="Courier New" w:hAnsi="Courier New" w:cs="Courier New"/>
-          <w:b/>
-          <w:i/>
-          <w:color w:val="00B0F0"/>
-          <w:sz w:val="18"/>
-        </w:rPr>
-        <w:t>SSLOptions</w:t>
-      </w:r>
-      <w:proofErr w:type="spellEnd"/>
-      <w:r>
-        <w:rPr>
-          <w:rFonts w:ascii="Courier New" w:hAnsi="Courier New" w:cs="Courier New"/>
-          <w:b/>
-          <w:i/>
-          <w:color w:val="00B0F0"/>
-          <w:sz w:val="18"/>
-        </w:rPr>
-        <w:t xml:space="preserve"> +</w:t>
-      </w:r>
-      <w:proofErr w:type="spellStart"/>
-      <w:r>
-        <w:rPr>
-          <w:rFonts w:ascii="Courier New" w:hAnsi="Courier New" w:cs="Courier New"/>
-          <w:b/>
-          <w:i/>
-          <w:color w:val="00B0F0"/>
-          <w:sz w:val="18"/>
-        </w:rPr>
-        <w:t>StdEnvVars</w:t>
-      </w:r>
-      <w:proofErr w:type="spellEnd"/>
-    </w:p>
-    <w:p>
-      <w:pPr>
-        <w:pStyle w:val="ListParagraph"/>
-        <w:rPr>
-          <w:rFonts w:ascii="Courier New" w:hAnsi="Courier New" w:cs="Courier New"/>
-          <w:b/>
-          <w:i/>
-          <w:color w:val="00B0F0"/>
-          <w:sz w:val="18"/>
-        </w:rPr>
-      </w:pPr>
-      <w:r>
-        <w:rPr>
-          <w:rFonts w:ascii="Courier New" w:hAnsi="Courier New" w:cs="Courier New"/>
-          <w:b/>
-          <w:i/>
-          <w:color w:val="00B0F0"/>
-          <w:sz w:val="18"/>
-        </w:rPr>
-        <w:t xml:space="preserve">Options Indexes </w:t>
-      </w:r>
-      <w:proofErr w:type="spellStart"/>
-      <w:r>
-        <w:rPr>
-          <w:rFonts w:ascii="Courier New" w:hAnsi="Courier New" w:cs="Courier New"/>
-          <w:b/>
-          <w:i/>
-          <w:color w:val="00B0F0"/>
-          <w:sz w:val="18"/>
-        </w:rPr>
-        <w:t>FollowSymLinks</w:t>
-      </w:r>
-      <w:proofErr w:type="spellEnd"/>
-      <w:r>
-        <w:rPr>
-          <w:rFonts w:ascii="Courier New" w:hAnsi="Courier New" w:cs="Courier New"/>
-          <w:b/>
-          <w:i/>
-          <w:color w:val="00B0F0"/>
-          <w:sz w:val="18"/>
-        </w:rPr>
-        <w:t xml:space="preserve"> </w:t>
-      </w:r>
-      <w:proofErr w:type="spellStart"/>
-      <w:r>
-        <w:rPr>
-          <w:rFonts w:ascii="Courier New" w:hAnsi="Courier New" w:cs="Courier New"/>
-          <w:b/>
-          <w:i/>
-          <w:color w:val="00B0F0"/>
-          <w:sz w:val="18"/>
-        </w:rPr>
-        <w:t>MultiViews</w:t>
-      </w:r>
-      <w:proofErr w:type="spellEnd"/>
-    </w:p>
-    <w:p>
-      <w:pPr>
-        <w:pStyle w:val="ListParagraph"/>
-        <w:rPr>
-          <w:rFonts w:ascii="Courier New" w:hAnsi="Courier New" w:cs="Courier New"/>
-          <w:b/>
-          <w:i/>
-          <w:color w:val="00B0F0"/>
-          <w:sz w:val="18"/>
-        </w:rPr>
-      </w:pPr>
-      <w:proofErr w:type="spellStart"/>
-      <w:r>
-        <w:rPr>
-          <w:rFonts w:ascii="Courier New" w:hAnsi="Courier New" w:cs="Courier New"/>
-          <w:b/>
-          <w:i/>
-          <w:color w:val="00B0F0"/>
-          <w:sz w:val="18"/>
-        </w:rPr>
-        <w:t>AllowOverride</w:t>
-      </w:r>
-      <w:proofErr w:type="spellEnd"/>
-      <w:r>
-        <w:rPr>
-          <w:rFonts w:ascii="Courier New" w:hAnsi="Courier New" w:cs="Courier New"/>
-          <w:b/>
-          <w:i/>
-          <w:color w:val="00B0F0"/>
-          <w:sz w:val="18"/>
-        </w:rPr>
-        <w:t xml:space="preserve"> All</w:t>
-      </w:r>
-    </w:p>
-    <w:p>
-      <w:pPr>
-        <w:pStyle w:val="ListParagraph"/>
-        <w:rPr>
-          <w:rFonts w:ascii="Courier New" w:hAnsi="Courier New" w:cs="Courier New"/>
-          <w:b/>
-          <w:i/>
-          <w:color w:val="00B0F0"/>
-          <w:sz w:val="18"/>
-        </w:rPr>
-      </w:pPr>
-      <w:r>
-        <w:rPr>
-          <w:rFonts w:ascii="Courier New" w:hAnsi="Courier New" w:cs="Courier New"/>
-          <w:b/>
-          <w:i/>
-          <w:color w:val="00B0F0"/>
-          <w:sz w:val="18"/>
-        </w:rPr>
-        <w:t xml:space="preserve">Order </w:t>
-      </w:r>
-      <w:proofErr w:type="spellStart"/>
-      <w:r>
-        <w:rPr>
-          <w:rFonts w:ascii="Courier New" w:hAnsi="Courier New" w:cs="Courier New"/>
-          <w:b/>
-          <w:i/>
-          <w:color w:val="00B0F0"/>
-          <w:sz w:val="18"/>
-        </w:rPr>
-        <w:t>allow</w:t>
-      </w:r>
-      <w:proofErr w:type="gramStart"/>
-      <w:r>
-        <w:rPr>
-          <w:rFonts w:ascii="Courier New" w:hAnsi="Courier New" w:cs="Courier New"/>
-          <w:b/>
-          <w:i/>
-          <w:color w:val="00B0F0"/>
-          <w:sz w:val="18"/>
-        </w:rPr>
-        <w:t>,deny</w:t>
-      </w:r>
-      <w:proofErr w:type="spellEnd"/>
-      <w:proofErr w:type="gramEnd"/>
-    </w:p>
-    <w:p>
-      <w:pPr>
-        <w:pStyle w:val="ListParagraph"/>
-        <w:rPr>
-          <w:rFonts w:ascii="Courier New" w:hAnsi="Courier New" w:cs="Courier New"/>
-          <w:b/>
-          <w:i/>
-          <w:color w:val="00B0F0"/>
-          <w:sz w:val="18"/>
-        </w:rPr>
-      </w:pPr>
-      <w:proofErr w:type="gramStart"/>
-      <w:r>
-        <w:rPr>
-          <w:rFonts w:ascii="Courier New" w:hAnsi="Courier New" w:cs="Courier New"/>
-          <w:b/>
-          <w:i/>
-          <w:color w:val="00B0F0"/>
-          <w:sz w:val="18"/>
-        </w:rPr>
-        <w:t>allow</w:t>
-      </w:r>
-      <w:proofErr w:type="gramEnd"/>
-      <w:r>
-        <w:rPr>
-          <w:rFonts w:ascii="Courier New" w:hAnsi="Courier New" w:cs="Courier New"/>
-          <w:b/>
-          <w:i/>
-          <w:color w:val="00B0F0"/>
-          <w:sz w:val="18"/>
-        </w:rPr>
-        <w:t xml:space="preserve"> from all</w:t>
+        <w:t>&lt;Directory "C:/wamp/www"&gt;</w:t>
+      </w:r>
+    </w:p>
+    <w:p>
+      <w:pPr>
+        <w:pStyle w:val="ListParagraph"/>
+        <w:rPr>
+          <w:rFonts w:ascii="Courier New" w:hAnsi="Courier New" w:cs="Courier New"/>
+          <w:b/>
+          <w:i/>
+          <w:color w:val="00B0F0"/>
+          <w:sz w:val="18"/>
+        </w:rPr>
+      </w:pPr>
+      <w:r>
+        <w:rPr>
+          <w:rFonts w:ascii="Courier New" w:hAnsi="Courier New" w:cs="Courier New"/>
+          <w:b/>
+          <w:i/>
+          <w:color w:val="00B0F0"/>
+          <w:sz w:val="18"/>
+        </w:rPr>
+        <w:t>SSLOptions +StdEnvVars</w:t>
+      </w:r>
+    </w:p>
+    <w:p>
+      <w:pPr>
+        <w:pStyle w:val="ListParagraph"/>
+        <w:rPr>
+          <w:rFonts w:ascii="Courier New" w:hAnsi="Courier New" w:cs="Courier New"/>
+          <w:b/>
+          <w:i/>
+          <w:color w:val="00B0F0"/>
+          <w:sz w:val="18"/>
+        </w:rPr>
+      </w:pPr>
+      <w:r>
+        <w:rPr>
+          <w:rFonts w:ascii="Courier New" w:hAnsi="Courier New" w:cs="Courier New"/>
+          <w:b/>
+          <w:i/>
+          <w:color w:val="00B0F0"/>
+          <w:sz w:val="18"/>
+        </w:rPr>
+        <w:t>Options Indexes FollowSymLinks MultiViews</w:t>
+      </w:r>
+    </w:p>
+    <w:p>
+      <w:pPr>
+        <w:pStyle w:val="ListParagraph"/>
+        <w:rPr>
+          <w:rFonts w:ascii="Courier New" w:hAnsi="Courier New" w:cs="Courier New"/>
+          <w:b/>
+          <w:i/>
+          <w:color w:val="00B0F0"/>
+          <w:sz w:val="18"/>
+        </w:rPr>
+      </w:pPr>
+      <w:r>
+        <w:rPr>
+          <w:rFonts w:ascii="Courier New" w:hAnsi="Courier New" w:cs="Courier New"/>
+          <w:b/>
+          <w:i/>
+          <w:color w:val="00B0F0"/>
+          <w:sz w:val="18"/>
+        </w:rPr>
+        <w:t>AllowOverride All</w:t>
+      </w:r>
+    </w:p>
+    <w:p>
+      <w:pPr>
+        <w:pStyle w:val="ListParagraph"/>
+        <w:rPr>
+          <w:rFonts w:ascii="Courier New" w:hAnsi="Courier New" w:cs="Courier New"/>
+          <w:b/>
+          <w:i/>
+          <w:color w:val="00B0F0"/>
+          <w:sz w:val="18"/>
+        </w:rPr>
+      </w:pPr>
+      <w:r>
+        <w:rPr>
+          <w:rFonts w:ascii="Courier New" w:hAnsi="Courier New" w:cs="Courier New"/>
+          <w:b/>
+          <w:i/>
+          <w:color w:val="00B0F0"/>
+          <w:sz w:val="18"/>
+        </w:rPr>
+        <w:t>Order allow,deny</w:t>
+      </w:r>
+    </w:p>
+    <w:p>
+      <w:pPr>
+        <w:pStyle w:val="ListParagraph"/>
+        <w:rPr>
+          <w:rFonts w:ascii="Courier New" w:hAnsi="Courier New" w:cs="Courier New"/>
+          <w:b/>
+          <w:i/>
+          <w:color w:val="00B0F0"/>
+          <w:sz w:val="18"/>
+        </w:rPr>
+      </w:pPr>
+      <w:r>
+        <w:rPr>
+          <w:rFonts w:ascii="Courier New" w:hAnsi="Courier New" w:cs="Courier New"/>
+          <w:b/>
+          <w:i/>
+          <w:color w:val="00B0F0"/>
+          <w:sz w:val="18"/>
+        </w:rPr>
+        <w:t>allow from all</w:t>
       </w:r>
     </w:p>
     <w:p>
@@ -2026,27 +1330,15 @@
           <w:color w:val="00B0F0"/>
         </w:rPr>
       </w:pPr>
-      <w:proofErr w:type="spellStart"/>
-      <w:r>
-        <w:rPr>
-          <w:rFonts w:ascii="Courier New" w:hAnsi="Courier New" w:cs="Courier New"/>
-          <w:b/>
-          <w:i/>
-          <w:color w:val="00B0F0"/>
-          <w:sz w:val="18"/>
-        </w:rPr>
-        <w:t>CustomLog</w:t>
-      </w:r>
-      <w:proofErr w:type="spellEnd"/>
-      <w:r>
-        <w:rPr>
-          <w:rFonts w:ascii="Courier New" w:hAnsi="Courier New" w:cs="Courier New"/>
-          <w:b/>
-          <w:i/>
-          <w:color w:val="00B0F0"/>
-          <w:sz w:val="18"/>
-        </w:rPr>
-        <w:t xml:space="preserve"> "C:/wamp/logs/ssl_request.log" \</w:t>
+      <w:r>
+        <w:rPr>
+          <w:rFonts w:ascii="Courier New" w:hAnsi="Courier New" w:cs="Courier New"/>
+          <w:b/>
+          <w:i/>
+          <w:color w:val="00B0F0"/>
+          <w:sz w:val="18"/>
+        </w:rPr>
+        <w:t>CustomLog "C:/wamp/logs/ssl_request.log" \</w:t>
       </w:r>
     </w:p>
     <w:p>
@@ -2060,7 +1352,6 @@
       <w:r>
         <w:t xml:space="preserve">Go back a directory or use this and open </w:t>
       </w:r>
-      <w:proofErr w:type="spellStart"/>
       <w:r>
         <w:rPr>
           <w:rFonts w:ascii="Courier New" w:hAnsi="Courier New" w:cs="Courier New"/>
@@ -2068,13 +1359,11 @@
         </w:rPr>
         <w:t>httpd.conf</w:t>
       </w:r>
-      <w:proofErr w:type="spellEnd"/>
-    </w:p>
-    <w:p>
-      <w:pPr>
-        <w:pStyle w:val="ListParagraph"/>
-      </w:pPr>
-      <w:proofErr w:type="gramStart"/>
+    </w:p>
+    <w:p>
+      <w:pPr>
+        <w:pStyle w:val="ListParagraph"/>
+      </w:pPr>
       <w:r>
         <w:rPr>
           <w:rFonts w:ascii="Courier New" w:hAnsi="Courier New" w:cs="Courier New"/>
@@ -2093,18 +1382,7 @@
           <w:color w:val="00CC00"/>
           <w:sz w:val="18"/>
         </w:rPr>
-        <w:t>d</w:t>
-      </w:r>
-      <w:proofErr w:type="gramEnd"/>
-      <w:r>
-        <w:rPr>
-          <w:rFonts w:ascii="Courier New" w:hAnsi="Courier New" w:cs="Courier New"/>
-          <w:b/>
-          <w:i/>
-          <w:color w:val="00CC00"/>
-          <w:sz w:val="18"/>
-        </w:rPr>
-        <w:t xml:space="preserve"> C:\wamp\bin\apache\apache2.2.21\conf</w:t>
+        <w:t>d C:\wamp\bin\apache\apache2.2.21\conf</w:t>
       </w:r>
     </w:p>
     <w:p>
@@ -2138,42 +1416,8 @@
           <w:color w:val="00B0F0"/>
           <w:sz w:val="18"/>
         </w:rPr>
-        <w:t xml:space="preserve">Include </w:t>
-      </w:r>
-      <w:proofErr w:type="spellStart"/>
-      <w:r>
-        <w:rPr>
-          <w:rFonts w:ascii="Courier New" w:hAnsi="Courier New" w:cs="Courier New"/>
-          <w:b/>
-          <w:i/>
-          <w:color w:val="00B0F0"/>
-          <w:sz w:val="18"/>
-        </w:rPr>
-        <w:t>conf</w:t>
-      </w:r>
-      <w:proofErr w:type="spellEnd"/>
-      <w:r>
-        <w:rPr>
-          <w:rFonts w:ascii="Courier New" w:hAnsi="Courier New" w:cs="Courier New"/>
-          <w:b/>
-          <w:i/>
-          <w:color w:val="00B0F0"/>
-          <w:sz w:val="18"/>
-        </w:rPr>
-        <w:t>/extra/</w:t>
-      </w:r>
-      <w:proofErr w:type="spellStart"/>
-      <w:r>
-        <w:rPr>
-          <w:rFonts w:ascii="Courier New" w:hAnsi="Courier New" w:cs="Courier New"/>
-          <w:b/>
-          <w:i/>
-          <w:color w:val="00B0F0"/>
-          <w:sz w:val="18"/>
-        </w:rPr>
-        <w:t>httpd-ssl.conf</w:t>
-      </w:r>
-      <w:proofErr w:type="spellEnd"/>
+        <w:t>Include conf/extra/httpd-ssl.conf</w:t>
+      </w:r>
     </w:p>
     <w:p>
       <w:pPr>
@@ -2187,20 +1431,11 @@
         <w:t>Left-cl</w:t>
       </w:r>
       <w:r>
-        <w:t xml:space="preserve">ick the WAMP tray icon and check off the </w:t>
-      </w:r>
-      <w:proofErr w:type="spellStart"/>
-      <w:r>
-        <w:t>ssl</w:t>
-      </w:r>
-      <w:proofErr w:type="spellEnd"/>
-      <w:r>
-        <w:t xml:space="preserve"> module</w:t>
+        <w:t>ick the WAMP tray icon and check off the ssl module</w:t>
       </w:r>
       <w:r>
         <w:t xml:space="preserve"> (WAMP may stop working, if this happens you can download my </w:t>
       </w:r>
-      <w:proofErr w:type="spellStart"/>
       <w:r>
         <w:rPr>
           <w:rFonts w:ascii="Courier New" w:hAnsi="Courier New" w:cs="Courier New"/>
@@ -2208,7 +1443,6 @@
         </w:rPr>
         <w:t>httpd-ssl.conf</w:t>
       </w:r>
-      <w:proofErr w:type="spellEnd"/>
       <w:r>
         <w:t xml:space="preserve">  file upon request)</w:t>
       </w:r>
@@ -2304,7 +1538,6 @@
         </w:rPr>
         <w:t xml:space="preserve"> </w:t>
       </w:r>
-      <w:proofErr w:type="spellStart"/>
       <w:r>
         <w:rPr>
           <w:b/>
@@ -2314,7 +1547,6 @@
         </w:rPr>
         <w:t>ssl_module</w:t>
       </w:r>
-      <w:proofErr w:type="spellEnd"/>
     </w:p>
     <w:p>
       <w:pPr>
@@ -2325,21 +1557,8 @@
         </w:numPr>
       </w:pPr>
       <w:r>
-        <w:t xml:space="preserve">Click on WAMP again but this time enable </w:t>
-      </w:r>
-      <w:proofErr w:type="spellStart"/>
-      <w:r>
-        <w:t>php</w:t>
-      </w:r>
-      <w:proofErr w:type="spellEnd"/>
-      <w:r>
-        <w:t xml:space="preserve"> </w:t>
-      </w:r>
-      <w:proofErr w:type="spellStart"/>
-      <w:r>
-        <w:t>openssl</w:t>
-      </w:r>
-      <w:proofErr w:type="spellEnd"/>
+        <w:t>Click on WAMP again but this time enable php openssl</w:t>
+      </w:r>
     </w:p>
     <w:p>
       <w:pPr>
@@ -2355,19 +1574,8 @@
           <w:color w:val="C00000"/>
           <w:sz w:val="20"/>
         </w:rPr>
-        <w:t xml:space="preserve">PHP &gt; PHP extensions &gt; </w:t>
-      </w:r>
-      <w:proofErr w:type="spellStart"/>
-      <w:r>
-        <w:rPr>
-          <w:b/>
-          <w:i/>
-          <w:color w:val="C00000"/>
-          <w:sz w:val="20"/>
-        </w:rPr>
-        <w:t>php_openssl</w:t>
-      </w:r>
-      <w:proofErr w:type="spellEnd"/>
+        <w:t>PHP &gt; PHP extensions &gt; php_openssl</w:t>
+      </w:r>
     </w:p>
     <w:p>
       <w:pPr>
@@ -2380,73 +1588,54 @@
       <w:r>
         <w:t>Copy these 2 libraries into the System32 folder</w:t>
       </w:r>
-    </w:p>
-    <w:p>
-      <w:pPr>
-        <w:pStyle w:val="ListParagraph"/>
-        <w:rPr>
-          <w:rFonts w:ascii="Courier New" w:hAnsi="Courier New" w:cs="Courier New"/>
-          <w:b/>
-          <w:i/>
-          <w:color w:val="00CC00"/>
-          <w:sz w:val="18"/>
-        </w:rPr>
-      </w:pPr>
-      <w:proofErr w:type="gramStart"/>
-      <w:r>
-        <w:rPr>
-          <w:rFonts w:ascii="Courier New" w:hAnsi="Courier New" w:cs="Courier New"/>
-          <w:b/>
-          <w:i/>
-          <w:color w:val="00CC00"/>
-          <w:sz w:val="18"/>
-        </w:rPr>
-        <w:t>cd</w:t>
-      </w:r>
-      <w:proofErr w:type="gramEnd"/>
-      <w:r>
-        <w:rPr>
-          <w:rFonts w:ascii="Courier New" w:hAnsi="Courier New" w:cs="Courier New"/>
-          <w:b/>
-          <w:i/>
-          <w:color w:val="00CC00"/>
-          <w:sz w:val="18"/>
-        </w:rPr>
-        <w:t xml:space="preserve"> C:\wamp\bin\apache\apache2.2.21\bin</w:t>
-      </w:r>
-    </w:p>
-    <w:p>
-      <w:pPr>
-        <w:pStyle w:val="ListParagraph"/>
-        <w:rPr>
-          <w:rFonts w:ascii="Courier New" w:hAnsi="Courier New" w:cs="Courier New"/>
-          <w:b/>
-          <w:i/>
-          <w:color w:val="00CC00"/>
-          <w:sz w:val="18"/>
-        </w:rPr>
-      </w:pPr>
-      <w:proofErr w:type="gramStart"/>
-      <w:r>
-        <w:rPr>
-          <w:rFonts w:ascii="Courier New" w:hAnsi="Courier New" w:cs="Courier New"/>
-          <w:b/>
-          <w:i/>
-          <w:color w:val="00CC00"/>
-          <w:sz w:val="18"/>
-        </w:rPr>
-        <w:t>copy</w:t>
-      </w:r>
-      <w:proofErr w:type="gramEnd"/>
-      <w:r>
-        <w:rPr>
-          <w:rFonts w:ascii="Courier New" w:hAnsi="Courier New" w:cs="Courier New"/>
-          <w:b/>
-          <w:i/>
-          <w:color w:val="00CC00"/>
-          <w:sz w:val="18"/>
-        </w:rPr>
-        <w:t xml:space="preserve"> libeay32.dll</w:t>
+      <w:r>
+        <w:t xml:space="preserve"> (Make sure you are running Command prompt as Administrator)</w:t>
+      </w:r>
+      <w:bookmarkStart w:id="0" w:name="_GoBack"/>
+      <w:bookmarkEnd w:id="0"/>
+    </w:p>
+    <w:p>
+      <w:pPr>
+        <w:pStyle w:val="ListParagraph"/>
+        <w:rPr>
+          <w:rFonts w:ascii="Courier New" w:hAnsi="Courier New" w:cs="Courier New"/>
+          <w:b/>
+          <w:i/>
+          <w:color w:val="00CC00"/>
+          <w:sz w:val="18"/>
+        </w:rPr>
+      </w:pPr>
+      <w:r>
+        <w:rPr>
+          <w:rFonts w:ascii="Courier New" w:hAnsi="Courier New" w:cs="Courier New"/>
+          <w:b/>
+          <w:i/>
+          <w:color w:val="00CC00"/>
+          <w:sz w:val="18"/>
+        </w:rPr>
+        <w:t>cd C:\wamp\bin\apache\apache2.2.21\bin</w:t>
+      </w:r>
+    </w:p>
+    <w:p>
+      <w:pPr>
+        <w:pStyle w:val="ListParagraph"/>
+        <w:rPr>
+          <w:rFonts w:ascii="Courier New" w:hAnsi="Courier New" w:cs="Courier New"/>
+          <w:b/>
+          <w:i/>
+          <w:color w:val="00CC00"/>
+          <w:sz w:val="18"/>
+        </w:rPr>
+      </w:pPr>
+      <w:r>
+        <w:rPr>
+          <w:rFonts w:ascii="Courier New" w:hAnsi="Courier New" w:cs="Courier New"/>
+          <w:b/>
+          <w:i/>
+          <w:color w:val="00CC00"/>
+          <w:sz w:val="18"/>
+        </w:rPr>
+        <w:t>copy libeay32.dll</w:t>
       </w:r>
       <w:r>
         <w:rPr>
@@ -2480,27 +1669,15 @@
           <w:sz w:val="18"/>
         </w:rPr>
       </w:pPr>
-      <w:proofErr w:type="gramStart"/>
-      <w:r>
-        <w:rPr>
-          <w:rFonts w:ascii="Courier New" w:hAnsi="Courier New" w:cs="Courier New"/>
-          <w:b/>
-          <w:i/>
-          <w:color w:val="00CC00"/>
-          <w:sz w:val="18"/>
-        </w:rPr>
-        <w:t>copy</w:t>
-      </w:r>
-      <w:proofErr w:type="gramEnd"/>
-      <w:r>
-        <w:rPr>
-          <w:rFonts w:ascii="Courier New" w:hAnsi="Courier New" w:cs="Courier New"/>
-          <w:b/>
-          <w:i/>
-          <w:color w:val="00CC00"/>
-          <w:sz w:val="18"/>
-        </w:rPr>
-        <w:t xml:space="preserve"> ssleay32.dll</w:t>
+      <w:r>
+        <w:rPr>
+          <w:rFonts w:ascii="Courier New" w:hAnsi="Courier New" w:cs="Courier New"/>
+          <w:b/>
+          <w:i/>
+          <w:color w:val="00CC00"/>
+          <w:sz w:val="18"/>
+        </w:rPr>
+        <w:t>copy ssleay32.dll</w:t>
       </w:r>
       <w:r>
         <w:rPr>
@@ -2534,7 +1711,6 @@
       <w:r>
         <w:t xml:space="preserve">Create a test file called </w:t>
       </w:r>
-      <w:proofErr w:type="spellStart"/>
       <w:r>
         <w:rPr>
           <w:rFonts w:ascii="Courier New" w:hAnsi="Courier New" w:cs="Courier New"/>
@@ -2542,7 +1718,6 @@
         </w:rPr>
         <w:t>index.php</w:t>
       </w:r>
-      <w:proofErr w:type="spellEnd"/>
       <w:r>
         <w:t xml:space="preserve"> in your www folder or WAMP and open a web-browser.</w:t>
       </w:r>
@@ -2600,15 +1775,7 @@
         <w:t xml:space="preserve">You will get a warning, just </w:t>
       </w:r>
       <w:r>
-        <w:t xml:space="preserve">click the following (Based on </w:t>
-      </w:r>
-      <w:proofErr w:type="spellStart"/>
-      <w:r>
-        <w:t>Firfox</w:t>
-      </w:r>
-      <w:proofErr w:type="spellEnd"/>
-      <w:r>
-        <w:t>)</w:t>
+        <w:t>click the following (Based on Firfox)</w:t>
       </w:r>
     </w:p>
     <w:p>

</xml_diff>